<commit_message>
change textarea to 100, default supporter/reporter
</commit_message>
<xml_diff>
--- a/web/media/breakdown/IPROS-245/FD-IPROS-245.docx
+++ b/web/media/breakdown/IPROS-245/FD-IPROS-245.docx
@@ -14,6 +14,27 @@
       <w:r>
         <w:t>MIPCT-480 Phase2 Limit the movement in same or different slot for IMDG yard</w:t>
       </w:r>
+    </w:p>
+    <w:p>
+      <w:pPr>
+        <w:pStyle w:val="Heading1"/>
+      </w:pPr>
+      <w:r>
+        <w:t>Summary of Changes</w:t>
+      </w:r>
+    </w:p>
+    <w:p>
+      <w:pPr>
+        <w:pStyle w:val="Heading4"/>
+      </w:pPr>
+      <w:r>
+        <w:t>ARF02</w:t>
+      </w:r>
+    </w:p>
+    <w:p>
+      <w:pPr>
+        <w:pStyle w:val="ListBullet"/>
+      </w:pPr>
     </w:p>
     <w:p>
       <w:pPr>

</xml_diff>